<commit_message>
Add pdf to read on the Github
</commit_message>
<xml_diff>
--- a/Sprawozdanie/Sprawozdanie.docx
+++ b/Sprawozdanie/Sprawozdanie.docx
@@ -929,6 +929,9 @@
     </w:p>
     <w:p>
       <w:r>
+        <w:rPr>
+          <w:noProof/>
+        </w:rPr>
         <w:lastRenderedPageBreak/>
         <w:drawing>
           <wp:inline distT="0" distB="0" distL="0" distR="0" wp14:anchorId="46F9DF98" wp14:editId="39B1228C">
@@ -981,6 +984,9 @@
     </w:p>
     <w:p>
       <w:r>
+        <w:rPr>
+          <w:noProof/>
+        </w:rPr>
         <w:drawing>
           <wp:inline distT="0" distB="0" distL="0" distR="0" wp14:anchorId="35D96BD2" wp14:editId="23394333">
             <wp:extent cx="5760720" cy="2403475"/>
@@ -1065,12 +1071,12 @@
       <w:r>
         <w:t>Prace wykonał Denis Grabiszewski Grupa K35.2</w:t>
       </w:r>
+    </w:p>
+    <w:p/>
+    <w:p>
       <w:bookmarkStart w:id="0" w:name="_GoBack"/>
       <w:bookmarkEnd w:id="0"/>
     </w:p>
-    <w:p/>
-    <w:p/>
-    <w:p/>
     <w:sectPr>
       <w:pgSz w:w="11906" w:h="16838"/>
       <w:pgMar w:top="1417" w:right="1417" w:bottom="1417" w:left="1417" w:header="708" w:footer="708" w:gutter="0"/>

</xml_diff>